<commit_message>
improve session 9 presentation
</commit_message>
<xml_diff>
--- a/draft-agenda-expanded-v2.docx
+++ b/draft-agenda-expanded-v2.docx
@@ -136,12 +136,21 @@
                 <w:b/>
               </w:rPr>
             </w:pPr>
-            <w:r>
-              <w:rPr>
-                <w:rFonts w:asciiTheme="minorHAnsi" w:hAnsiTheme="minorHAnsi" w:cstheme="minorHAnsi"/>
-                <w:b/>
-              </w:rPr>
-              <w:t>December 10</w:t>
+            <w:proofErr w:type="spellStart"/>
+            <w:r>
+              <w:rPr>
+                <w:rFonts w:asciiTheme="minorHAnsi" w:hAnsiTheme="minorHAnsi" w:cstheme="minorHAnsi"/>
+                <w:b/>
+              </w:rPr>
+              <w:t>December</w:t>
+            </w:r>
+            <w:proofErr w:type="spellEnd"/>
+            <w:r>
+              <w:rPr>
+                <w:rFonts w:asciiTheme="minorHAnsi" w:hAnsiTheme="minorHAnsi" w:cstheme="minorHAnsi"/>
+                <w:b/>
+              </w:rPr>
+              <w:t xml:space="preserve"> 10</w:t>
             </w:r>
           </w:p>
         </w:tc>
@@ -158,12 +167,21 @@
                 <w:b/>
               </w:rPr>
             </w:pPr>
-            <w:r>
-              <w:rPr>
-                <w:rFonts w:asciiTheme="minorHAnsi" w:hAnsiTheme="minorHAnsi" w:cstheme="minorHAnsi"/>
-                <w:b/>
-              </w:rPr>
-              <w:t>December 11</w:t>
+            <w:proofErr w:type="spellStart"/>
+            <w:r>
+              <w:rPr>
+                <w:rFonts w:asciiTheme="minorHAnsi" w:hAnsiTheme="minorHAnsi" w:cstheme="minorHAnsi"/>
+                <w:b/>
+              </w:rPr>
+              <w:t>December</w:t>
+            </w:r>
+            <w:proofErr w:type="spellEnd"/>
+            <w:r>
+              <w:rPr>
+                <w:rFonts w:asciiTheme="minorHAnsi" w:hAnsiTheme="minorHAnsi" w:cstheme="minorHAnsi"/>
+                <w:b/>
+              </w:rPr>
+              <w:t xml:space="preserve"> 11</w:t>
             </w:r>
           </w:p>
         </w:tc>
@@ -180,12 +198,21 @@
                 <w:b/>
               </w:rPr>
             </w:pPr>
-            <w:r>
-              <w:rPr>
-                <w:rFonts w:asciiTheme="minorHAnsi" w:hAnsiTheme="minorHAnsi" w:cstheme="minorHAnsi"/>
-                <w:b/>
-              </w:rPr>
-              <w:t>December 12</w:t>
+            <w:proofErr w:type="spellStart"/>
+            <w:r>
+              <w:rPr>
+                <w:rFonts w:asciiTheme="minorHAnsi" w:hAnsiTheme="minorHAnsi" w:cstheme="minorHAnsi"/>
+                <w:b/>
+              </w:rPr>
+              <w:t>December</w:t>
+            </w:r>
+            <w:proofErr w:type="spellEnd"/>
+            <w:r>
+              <w:rPr>
+                <w:rFonts w:asciiTheme="minorHAnsi" w:hAnsiTheme="minorHAnsi" w:cstheme="minorHAnsi"/>
+                <w:b/>
+              </w:rPr>
+              <w:t xml:space="preserve"> 12</w:t>
             </w:r>
           </w:p>
         </w:tc>
@@ -202,12 +229,21 @@
                 <w:b/>
               </w:rPr>
             </w:pPr>
-            <w:r>
-              <w:rPr>
-                <w:rFonts w:asciiTheme="minorHAnsi" w:hAnsiTheme="minorHAnsi" w:cstheme="minorHAnsi"/>
-                <w:b/>
-              </w:rPr>
-              <w:t>December 13</w:t>
+            <w:proofErr w:type="spellStart"/>
+            <w:r>
+              <w:rPr>
+                <w:rFonts w:asciiTheme="minorHAnsi" w:hAnsiTheme="minorHAnsi" w:cstheme="minorHAnsi"/>
+                <w:b/>
+              </w:rPr>
+              <w:t>December</w:t>
+            </w:r>
+            <w:proofErr w:type="spellEnd"/>
+            <w:r>
+              <w:rPr>
+                <w:rFonts w:asciiTheme="minorHAnsi" w:hAnsiTheme="minorHAnsi" w:cstheme="minorHAnsi"/>
+                <w:b/>
+              </w:rPr>
+              <w:t xml:space="preserve"> 13</w:t>
             </w:r>
           </w:p>
         </w:tc>
@@ -251,12 +287,21 @@
                 <w:b/>
               </w:rPr>
             </w:pPr>
-            <w:r>
-              <w:rPr>
-                <w:rFonts w:asciiTheme="minorHAnsi" w:hAnsiTheme="minorHAnsi" w:cstheme="minorHAnsi"/>
-                <w:b/>
-              </w:rPr>
-              <w:t xml:space="preserve">Opening Session </w:t>
+            <w:proofErr w:type="spellStart"/>
+            <w:r>
+              <w:rPr>
+                <w:rFonts w:asciiTheme="minorHAnsi" w:hAnsiTheme="minorHAnsi" w:cstheme="minorHAnsi"/>
+                <w:b/>
+              </w:rPr>
+              <w:t>Opening</w:t>
+            </w:r>
+            <w:proofErr w:type="spellEnd"/>
+            <w:r>
+              <w:rPr>
+                <w:rFonts w:asciiTheme="minorHAnsi" w:hAnsiTheme="minorHAnsi" w:cstheme="minorHAnsi"/>
+                <w:b/>
+              </w:rPr>
+              <w:t xml:space="preserve"> Session </w:t>
             </w:r>
           </w:p>
         </w:tc>
@@ -437,6 +482,7 @@
                 <w:lang w:val="it-IT"/>
               </w:rPr>
             </w:pPr>
+            <w:proofErr w:type="spellStart"/>
             <w:r>
               <w:rPr>
                 <w:rFonts w:asciiTheme="minorHAnsi" w:hAnsiTheme="minorHAnsi" w:cstheme="minorHAnsi"/>
@@ -445,7 +491,18 @@
                 <w:szCs w:val="22"/>
                 <w:lang w:val="it-IT"/>
               </w:rPr>
-              <w:t>Introduction to AI (FA)</w:t>
+              <w:t>Introduction</w:t>
+            </w:r>
+            <w:proofErr w:type="spellEnd"/>
+            <w:r>
+              <w:rPr>
+                <w:rFonts w:asciiTheme="minorHAnsi" w:hAnsiTheme="minorHAnsi" w:cstheme="minorHAnsi"/>
+                <w:bCs/>
+                <w:sz w:val="22"/>
+                <w:szCs w:val="22"/>
+                <w:lang w:val="it-IT"/>
+              </w:rPr>
+              <w:t xml:space="preserve"> to AI (FA)</w:t>
             </w:r>
           </w:p>
           <w:p>
@@ -677,6 +734,7 @@
                 <w:szCs w:val="20"/>
               </w:rPr>
             </w:pPr>
+            <w:proofErr w:type="spellStart"/>
             <w:r>
               <w:rPr>
                 <w:rFonts w:asciiTheme="minorHAnsi" w:hAnsiTheme="minorHAnsi" w:cstheme="minorHAnsi"/>
@@ -684,7 +742,37 @@
                 <w:sz w:val="20"/>
                 <w:szCs w:val="20"/>
               </w:rPr>
-              <w:t>Morning Health Break</w:t>
+              <w:t>Morning</w:t>
+            </w:r>
+            <w:proofErr w:type="spellEnd"/>
+            <w:r>
+              <w:rPr>
+                <w:rFonts w:asciiTheme="minorHAnsi" w:hAnsiTheme="minorHAnsi" w:cstheme="minorHAnsi"/>
+                <w:b/>
+                <w:sz w:val="20"/>
+                <w:szCs w:val="20"/>
+              </w:rPr>
+              <w:t xml:space="preserve"> </w:t>
+            </w:r>
+            <w:proofErr w:type="spellStart"/>
+            <w:r>
+              <w:rPr>
+                <w:rFonts w:asciiTheme="minorHAnsi" w:hAnsiTheme="minorHAnsi" w:cstheme="minorHAnsi"/>
+                <w:b/>
+                <w:sz w:val="20"/>
+                <w:szCs w:val="20"/>
+              </w:rPr>
+              <w:t>Health</w:t>
+            </w:r>
+            <w:proofErr w:type="spellEnd"/>
+            <w:r>
+              <w:rPr>
+                <w:rFonts w:asciiTheme="minorHAnsi" w:hAnsiTheme="minorHAnsi" w:cstheme="minorHAnsi"/>
+                <w:b/>
+                <w:sz w:val="20"/>
+                <w:szCs w:val="20"/>
+              </w:rPr>
+              <w:t xml:space="preserve"> Break</w:t>
             </w:r>
           </w:p>
         </w:tc>
@@ -702,6 +790,7 @@
                 <w:szCs w:val="20"/>
               </w:rPr>
             </w:pPr>
+            <w:proofErr w:type="spellStart"/>
             <w:r>
               <w:rPr>
                 <w:rFonts w:asciiTheme="minorHAnsi" w:hAnsiTheme="minorHAnsi" w:cstheme="minorHAnsi"/>
@@ -709,7 +798,37 @@
                 <w:sz w:val="20"/>
                 <w:szCs w:val="20"/>
               </w:rPr>
-              <w:t>Morning Health Break</w:t>
+              <w:t>Morning</w:t>
+            </w:r>
+            <w:proofErr w:type="spellEnd"/>
+            <w:r>
+              <w:rPr>
+                <w:rFonts w:asciiTheme="minorHAnsi" w:hAnsiTheme="minorHAnsi" w:cstheme="minorHAnsi"/>
+                <w:b/>
+                <w:sz w:val="20"/>
+                <w:szCs w:val="20"/>
+              </w:rPr>
+              <w:t xml:space="preserve"> </w:t>
+            </w:r>
+            <w:proofErr w:type="spellStart"/>
+            <w:r>
+              <w:rPr>
+                <w:rFonts w:asciiTheme="minorHAnsi" w:hAnsiTheme="minorHAnsi" w:cstheme="minorHAnsi"/>
+                <w:b/>
+                <w:sz w:val="20"/>
+                <w:szCs w:val="20"/>
+              </w:rPr>
+              <w:t>Health</w:t>
+            </w:r>
+            <w:proofErr w:type="spellEnd"/>
+            <w:r>
+              <w:rPr>
+                <w:rFonts w:asciiTheme="minorHAnsi" w:hAnsiTheme="minorHAnsi" w:cstheme="minorHAnsi"/>
+                <w:b/>
+                <w:sz w:val="20"/>
+                <w:szCs w:val="20"/>
+              </w:rPr>
+              <w:t xml:space="preserve"> Break</w:t>
             </w:r>
           </w:p>
         </w:tc>
@@ -727,6 +846,7 @@
                 <w:szCs w:val="20"/>
               </w:rPr>
             </w:pPr>
+            <w:proofErr w:type="spellStart"/>
             <w:r>
               <w:rPr>
                 <w:rFonts w:asciiTheme="minorHAnsi" w:hAnsiTheme="minorHAnsi" w:cstheme="minorHAnsi"/>
@@ -734,7 +854,37 @@
                 <w:sz w:val="20"/>
                 <w:szCs w:val="20"/>
               </w:rPr>
-              <w:t>Morning Health Break</w:t>
+              <w:t>Morning</w:t>
+            </w:r>
+            <w:proofErr w:type="spellEnd"/>
+            <w:r>
+              <w:rPr>
+                <w:rFonts w:asciiTheme="minorHAnsi" w:hAnsiTheme="minorHAnsi" w:cstheme="minorHAnsi"/>
+                <w:b/>
+                <w:sz w:val="20"/>
+                <w:szCs w:val="20"/>
+              </w:rPr>
+              <w:t xml:space="preserve"> </w:t>
+            </w:r>
+            <w:proofErr w:type="spellStart"/>
+            <w:r>
+              <w:rPr>
+                <w:rFonts w:asciiTheme="minorHAnsi" w:hAnsiTheme="minorHAnsi" w:cstheme="minorHAnsi"/>
+                <w:b/>
+                <w:sz w:val="20"/>
+                <w:szCs w:val="20"/>
+              </w:rPr>
+              <w:t>Health</w:t>
+            </w:r>
+            <w:proofErr w:type="spellEnd"/>
+            <w:r>
+              <w:rPr>
+                <w:rFonts w:asciiTheme="minorHAnsi" w:hAnsiTheme="minorHAnsi" w:cstheme="minorHAnsi"/>
+                <w:b/>
+                <w:sz w:val="20"/>
+                <w:szCs w:val="20"/>
+              </w:rPr>
+              <w:t xml:space="preserve"> Break</w:t>
             </w:r>
           </w:p>
         </w:tc>
@@ -752,6 +902,7 @@
                 <w:szCs w:val="20"/>
               </w:rPr>
             </w:pPr>
+            <w:proofErr w:type="spellStart"/>
             <w:r>
               <w:rPr>
                 <w:rFonts w:asciiTheme="minorHAnsi" w:hAnsiTheme="minorHAnsi" w:cstheme="minorHAnsi"/>
@@ -759,7 +910,37 @@
                 <w:sz w:val="20"/>
                 <w:szCs w:val="20"/>
               </w:rPr>
-              <w:t>Morning Health Break</w:t>
+              <w:t>Morning</w:t>
+            </w:r>
+            <w:proofErr w:type="spellEnd"/>
+            <w:r>
+              <w:rPr>
+                <w:rFonts w:asciiTheme="minorHAnsi" w:hAnsiTheme="minorHAnsi" w:cstheme="minorHAnsi"/>
+                <w:b/>
+                <w:sz w:val="20"/>
+                <w:szCs w:val="20"/>
+              </w:rPr>
+              <w:t xml:space="preserve"> </w:t>
+            </w:r>
+            <w:proofErr w:type="spellStart"/>
+            <w:r>
+              <w:rPr>
+                <w:rFonts w:asciiTheme="minorHAnsi" w:hAnsiTheme="minorHAnsi" w:cstheme="minorHAnsi"/>
+                <w:b/>
+                <w:sz w:val="20"/>
+                <w:szCs w:val="20"/>
+              </w:rPr>
+              <w:t>Health</w:t>
+            </w:r>
+            <w:proofErr w:type="spellEnd"/>
+            <w:r>
+              <w:rPr>
+                <w:rFonts w:asciiTheme="minorHAnsi" w:hAnsiTheme="minorHAnsi" w:cstheme="minorHAnsi"/>
+                <w:b/>
+                <w:sz w:val="20"/>
+                <w:szCs w:val="20"/>
+              </w:rPr>
+              <w:t xml:space="preserve"> Break</w:t>
             </w:r>
           </w:p>
         </w:tc>
@@ -1738,7 +1919,29 @@
                 <w:szCs w:val="22"/>
                 <w:lang w:val="en-US"/>
               </w:rPr>
-              <w:t>Capture, Validation  and Submission of Earth Stations</w:t>
+              <w:t xml:space="preserve">Capture, </w:t>
+            </w:r>
+            <w:proofErr w:type="gramStart"/>
+            <w:r>
+              <w:rPr>
+                <w:rFonts w:cstheme="minorHAnsi"/>
+                <w:bCs/>
+                <w:sz w:val="22"/>
+                <w:szCs w:val="22"/>
+                <w:lang w:val="en-US"/>
+              </w:rPr>
+              <w:t>Validation  and</w:t>
+            </w:r>
+            <w:proofErr w:type="gramEnd"/>
+            <w:r>
+              <w:rPr>
+                <w:rFonts w:cstheme="minorHAnsi"/>
+                <w:bCs/>
+                <w:sz w:val="22"/>
+                <w:szCs w:val="22"/>
+                <w:lang w:val="en-US"/>
+              </w:rPr>
+              <w:t xml:space="preserve"> Submission of Earth Stations</w:t>
             </w:r>
           </w:p>
         </w:tc>
@@ -1787,6 +1990,7 @@
                 <w:szCs w:val="20"/>
               </w:rPr>
             </w:pPr>
+            <w:proofErr w:type="spellStart"/>
             <w:r>
               <w:rPr>
                 <w:rFonts w:asciiTheme="minorHAnsi" w:hAnsiTheme="minorHAnsi" w:cstheme="minorHAnsi"/>
@@ -1794,7 +1998,37 @@
                 <w:sz w:val="20"/>
                 <w:szCs w:val="20"/>
               </w:rPr>
-              <w:t>Aft’noon Health Break</w:t>
+              <w:t>Aft’noon</w:t>
+            </w:r>
+            <w:proofErr w:type="spellEnd"/>
+            <w:r>
+              <w:rPr>
+                <w:rFonts w:asciiTheme="minorHAnsi" w:hAnsiTheme="minorHAnsi" w:cstheme="minorHAnsi"/>
+                <w:b/>
+                <w:sz w:val="20"/>
+                <w:szCs w:val="20"/>
+              </w:rPr>
+              <w:t xml:space="preserve"> </w:t>
+            </w:r>
+            <w:proofErr w:type="spellStart"/>
+            <w:r>
+              <w:rPr>
+                <w:rFonts w:asciiTheme="minorHAnsi" w:hAnsiTheme="minorHAnsi" w:cstheme="minorHAnsi"/>
+                <w:b/>
+                <w:sz w:val="20"/>
+                <w:szCs w:val="20"/>
+              </w:rPr>
+              <w:t>Health</w:t>
+            </w:r>
+            <w:proofErr w:type="spellEnd"/>
+            <w:r>
+              <w:rPr>
+                <w:rFonts w:asciiTheme="minorHAnsi" w:hAnsiTheme="minorHAnsi" w:cstheme="minorHAnsi"/>
+                <w:b/>
+                <w:sz w:val="20"/>
+                <w:szCs w:val="20"/>
+              </w:rPr>
+              <w:t xml:space="preserve"> Break</w:t>
             </w:r>
           </w:p>
         </w:tc>
@@ -1812,6 +2046,7 @@
                 <w:szCs w:val="20"/>
               </w:rPr>
             </w:pPr>
+            <w:proofErr w:type="spellStart"/>
             <w:r>
               <w:rPr>
                 <w:rFonts w:asciiTheme="minorHAnsi" w:hAnsiTheme="minorHAnsi" w:cstheme="minorHAnsi"/>
@@ -1819,7 +2054,37 @@
                 <w:sz w:val="20"/>
                 <w:szCs w:val="20"/>
               </w:rPr>
-              <w:t>Aft’noon Health Break</w:t>
+              <w:t>Aft’noon</w:t>
+            </w:r>
+            <w:proofErr w:type="spellEnd"/>
+            <w:r>
+              <w:rPr>
+                <w:rFonts w:asciiTheme="minorHAnsi" w:hAnsiTheme="minorHAnsi" w:cstheme="minorHAnsi"/>
+                <w:b/>
+                <w:sz w:val="20"/>
+                <w:szCs w:val="20"/>
+              </w:rPr>
+              <w:t xml:space="preserve"> </w:t>
+            </w:r>
+            <w:proofErr w:type="spellStart"/>
+            <w:r>
+              <w:rPr>
+                <w:rFonts w:asciiTheme="minorHAnsi" w:hAnsiTheme="minorHAnsi" w:cstheme="minorHAnsi"/>
+                <w:b/>
+                <w:sz w:val="20"/>
+                <w:szCs w:val="20"/>
+              </w:rPr>
+              <w:t>Health</w:t>
+            </w:r>
+            <w:proofErr w:type="spellEnd"/>
+            <w:r>
+              <w:rPr>
+                <w:rFonts w:asciiTheme="minorHAnsi" w:hAnsiTheme="minorHAnsi" w:cstheme="minorHAnsi"/>
+                <w:b/>
+                <w:sz w:val="20"/>
+                <w:szCs w:val="20"/>
+              </w:rPr>
+              <w:t xml:space="preserve"> Break</w:t>
             </w:r>
           </w:p>
         </w:tc>
@@ -1837,6 +2102,7 @@
                 <w:szCs w:val="20"/>
               </w:rPr>
             </w:pPr>
+            <w:proofErr w:type="spellStart"/>
             <w:r>
               <w:rPr>
                 <w:rFonts w:asciiTheme="minorHAnsi" w:hAnsiTheme="minorHAnsi" w:cstheme="minorHAnsi"/>
@@ -1844,7 +2110,37 @@
                 <w:sz w:val="20"/>
                 <w:szCs w:val="20"/>
               </w:rPr>
-              <w:t>Aft’noon Health Break</w:t>
+              <w:t>Aft’noon</w:t>
+            </w:r>
+            <w:proofErr w:type="spellEnd"/>
+            <w:r>
+              <w:rPr>
+                <w:rFonts w:asciiTheme="minorHAnsi" w:hAnsiTheme="minorHAnsi" w:cstheme="minorHAnsi"/>
+                <w:b/>
+                <w:sz w:val="20"/>
+                <w:szCs w:val="20"/>
+              </w:rPr>
+              <w:t xml:space="preserve"> </w:t>
+            </w:r>
+            <w:proofErr w:type="spellStart"/>
+            <w:r>
+              <w:rPr>
+                <w:rFonts w:asciiTheme="minorHAnsi" w:hAnsiTheme="minorHAnsi" w:cstheme="minorHAnsi"/>
+                <w:b/>
+                <w:sz w:val="20"/>
+                <w:szCs w:val="20"/>
+              </w:rPr>
+              <w:t>Health</w:t>
+            </w:r>
+            <w:proofErr w:type="spellEnd"/>
+            <w:r>
+              <w:rPr>
+                <w:rFonts w:asciiTheme="minorHAnsi" w:hAnsiTheme="minorHAnsi" w:cstheme="minorHAnsi"/>
+                <w:b/>
+                <w:sz w:val="20"/>
+                <w:szCs w:val="20"/>
+              </w:rPr>
+              <w:t xml:space="preserve"> Break</w:t>
             </w:r>
           </w:p>
         </w:tc>
@@ -1862,6 +2158,7 @@
                 <w:szCs w:val="20"/>
               </w:rPr>
             </w:pPr>
+            <w:proofErr w:type="spellStart"/>
             <w:r>
               <w:rPr>
                 <w:rFonts w:asciiTheme="minorHAnsi" w:hAnsiTheme="minorHAnsi" w:cstheme="minorHAnsi"/>
@@ -1869,7 +2166,37 @@
                 <w:sz w:val="20"/>
                 <w:szCs w:val="20"/>
               </w:rPr>
-              <w:t>Afternoon Health Break</w:t>
+              <w:t>Afternoon</w:t>
+            </w:r>
+            <w:proofErr w:type="spellEnd"/>
+            <w:r>
+              <w:rPr>
+                <w:rFonts w:asciiTheme="minorHAnsi" w:hAnsiTheme="minorHAnsi" w:cstheme="minorHAnsi"/>
+                <w:b/>
+                <w:sz w:val="20"/>
+                <w:szCs w:val="20"/>
+              </w:rPr>
+              <w:t xml:space="preserve"> </w:t>
+            </w:r>
+            <w:proofErr w:type="spellStart"/>
+            <w:r>
+              <w:rPr>
+                <w:rFonts w:asciiTheme="minorHAnsi" w:hAnsiTheme="minorHAnsi" w:cstheme="minorHAnsi"/>
+                <w:b/>
+                <w:sz w:val="20"/>
+                <w:szCs w:val="20"/>
+              </w:rPr>
+              <w:t>Health</w:t>
+            </w:r>
+            <w:proofErr w:type="spellEnd"/>
+            <w:r>
+              <w:rPr>
+                <w:rFonts w:asciiTheme="minorHAnsi" w:hAnsiTheme="minorHAnsi" w:cstheme="minorHAnsi"/>
+                <w:b/>
+                <w:sz w:val="20"/>
+                <w:szCs w:val="20"/>
+              </w:rPr>
+              <w:t xml:space="preserve"> Break</w:t>
             </w:r>
           </w:p>
         </w:tc>
@@ -2097,19 +2424,16 @@
                 <w:bCs/>
                 <w:lang w:val="en-US"/>
               </w:rPr>
-              <w:t>Demo of ML (FA)</w:t>
-            </w:r>
-          </w:p>
-          <w:p>
-            <w:pPr>
-              <w:pStyle w:val="ListParagraph"/>
-              <w:ind w:left="232"/>
+              <w:t xml:space="preserve">Machine Learning in Action </w:t>
+            </w:r>
+            <w:r>
               <w:rPr>
                 <w:rFonts w:cstheme="minorHAnsi"/>
-                <w:sz w:val="20"/>
-                <w:szCs w:val="20"/>
-              </w:rPr>
-            </w:pPr>
+                <w:bCs/>
+                <w:lang w:val="en-US"/>
+              </w:rPr>
+              <w:t>(FA)</w:t>
+            </w:r>
           </w:p>
         </w:tc>
         <w:tc>
@@ -2165,8 +2489,30 @@
         <w:rPr>
           <w:lang w:val="it-IT"/>
         </w:rPr>
-        <w:t>SK: Srdjan Krco</w:t>
-      </w:r>
+        <w:t xml:space="preserve">SK: </w:t>
+      </w:r>
+      <w:proofErr w:type="spellStart"/>
+      <w:r>
+        <w:rPr>
+          <w:lang w:val="it-IT"/>
+        </w:rPr>
+        <w:t>Srdjan</w:t>
+      </w:r>
+      <w:proofErr w:type="spellEnd"/>
+      <w:r>
+        <w:rPr>
+          <w:lang w:val="it-IT"/>
+        </w:rPr>
+        <w:t xml:space="preserve"> </w:t>
+      </w:r>
+      <w:proofErr w:type="spellStart"/>
+      <w:r>
+        <w:rPr>
+          <w:lang w:val="it-IT"/>
+        </w:rPr>
+        <w:t>Krco</w:t>
+      </w:r>
+      <w:proofErr w:type="spellEnd"/>
     </w:p>
     <w:p>
       <w:pPr>
@@ -2180,8 +2526,30 @@
         <w:rPr>
           <w:lang w:val="it-IT"/>
         </w:rPr>
-        <w:t>FA: Franck Albinet</w:t>
-      </w:r>
+        <w:t xml:space="preserve">FA: </w:t>
+      </w:r>
+      <w:proofErr w:type="spellStart"/>
+      <w:r>
+        <w:rPr>
+          <w:lang w:val="it-IT"/>
+        </w:rPr>
+        <w:t>Franck</w:t>
+      </w:r>
+      <w:proofErr w:type="spellEnd"/>
+      <w:r>
+        <w:rPr>
+          <w:lang w:val="it-IT"/>
+        </w:rPr>
+        <w:t xml:space="preserve"> </w:t>
+      </w:r>
+      <w:proofErr w:type="spellStart"/>
+      <w:r>
+        <w:rPr>
+          <w:lang w:val="it-IT"/>
+        </w:rPr>
+        <w:t>Albinet</w:t>
+      </w:r>
+      <w:proofErr w:type="spellEnd"/>
     </w:p>
     <w:p>
       <w:pPr>
@@ -3195,12 +3563,7 @@
         </w:numPr>
       </w:pPr>
       <w:r>
-        <w:t>Need for explain</w:t>
-      </w:r>
-      <w:bookmarkStart w:id="0" w:name="_GoBack"/>
-      <w:bookmarkEnd w:id="0"/>
-      <w:r>
-        <w:t xml:space="preserve">able-AI (DARPA initiative, </w:t>
+        <w:t xml:space="preserve">Need for explainable-AI (DARPA initiative, </w:t>
       </w:r>
       <w:r>
         <w:t>...</w:t>
@@ -3440,12 +3803,14 @@
           <w:bCs/>
         </w:rPr>
       </w:pPr>
+      <w:proofErr w:type="spellStart"/>
       <w:r>
         <w:rPr>
           <w:bCs/>
         </w:rPr>
         <w:t>LoRa</w:t>
       </w:r>
+      <w:proofErr w:type="spellEnd"/>
       <w:r>
         <w:rPr>
           <w:bCs/>
@@ -3647,7 +4012,14 @@
           <w:b/>
           <w:bCs/>
         </w:rPr>
-        <w:t>: Demo of ML</w:t>
+        <w:t xml:space="preserve">: </w:t>
+      </w:r>
+      <w:r>
+        <w:rPr>
+          <w:b/>
+          <w:bCs/>
+        </w:rPr>
+        <w:t>Machine Learning in action</w:t>
       </w:r>
     </w:p>
     <w:p>
@@ -3658,48 +4030,8 @@
           <w:numId w:val="22"/>
         </w:numPr>
       </w:pPr>
-      <w:commentRangeStart w:id="1"/>
-      <w:r>
-        <w:t>TBD: further coordination with (SK) required</w:t>
-      </w:r>
-      <w:commentRangeEnd w:id="1"/>
-      <w:r>
-        <w:rPr>
-          <w:rStyle w:val="CommentReference"/>
-          <w:rFonts w:ascii="Times New Roman" w:hAnsi="Times New Roman" w:cs="Times New Roman"/>
-          <w:lang w:val="en-US"/>
-        </w:rPr>
-        <w:commentReference w:id="1"/>
-      </w:r>
-    </w:p>
-    <w:p>
-      <w:pPr>
-        <w:rPr>
-          <w:b/>
-          <w:bCs/>
-        </w:rPr>
-      </w:pPr>
-    </w:p>
-    <w:p>
-      <w:pPr>
-        <w:rPr>
-          <w:b/>
-          <w:bCs/>
-        </w:rPr>
-      </w:pPr>
-      <w:r>
-        <w:rPr>
-          <w:b/>
-          <w:bCs/>
-        </w:rPr>
-        <w:t>Session 11</w:t>
-      </w:r>
-      <w:r>
-        <w:rPr>
-          <w:b/>
-          <w:bCs/>
-        </w:rPr>
-        <w:t>: Business models in IoT</w:t>
+      <w:r>
+        <w:t>Air quality prediction</w:t>
       </w:r>
     </w:p>
     <w:p>
@@ -3711,8 +4043,10 @@
         </w:numPr>
       </w:pPr>
       <w:r>
-        <w:t>IoT ecosystem roles</w:t>
-      </w:r>
+        <w:t>Movement detection</w:t>
+      </w:r>
+      <w:bookmarkStart w:id="0" w:name="_GoBack"/>
+      <w:bookmarkEnd w:id="0"/>
     </w:p>
     <w:p>
       <w:pPr>
@@ -3723,7 +4057,29 @@
         </w:numPr>
       </w:pPr>
       <w:r>
-        <w:t>Business models and value flow</w:t>
+        <w:t>Reinforcement Learning</w:t>
+      </w:r>
+    </w:p>
+    <w:p>
+      <w:pPr>
+        <w:rPr>
+          <w:b/>
+          <w:bCs/>
+        </w:rPr>
+      </w:pPr>
+      <w:r>
+        <w:rPr>
+          <w:b/>
+          <w:bCs/>
+        </w:rPr>
+        <w:t>Session 11</w:t>
+      </w:r>
+      <w:r>
+        <w:rPr>
+          <w:b/>
+          <w:bCs/>
+        </w:rPr>
+        <w:t>: Business models in IoT</w:t>
       </w:r>
     </w:p>
     <w:p>
@@ -3735,7 +4091,7 @@
         </w:numPr>
       </w:pPr>
       <w:r>
-        <w:t>Selling IoT solution principles</w:t>
+        <w:t>IoT ecosystem roles</w:t>
       </w:r>
     </w:p>
     <w:p>
@@ -3747,10 +4103,7 @@
         </w:numPr>
       </w:pPr>
       <w:r>
-        <w:t>Decomposing workflows</w:t>
-      </w:r>
-      <w:r>
-        <w:t xml:space="preserve"> and defining requirements </w:t>
+        <w:t>Business models and value flow</w:t>
       </w:r>
     </w:p>
     <w:p>
@@ -3762,7 +4115,7 @@
         </w:numPr>
       </w:pPr>
       <w:r>
-        <w:t>Predictions as elementary brick</w:t>
+        <w:t>Selling IoT solution principles</w:t>
       </w:r>
     </w:p>
     <w:p>
@@ -3774,6 +4127,33 @@
         </w:numPr>
       </w:pPr>
       <w:r>
+        <w:t>Decomposing workflows</w:t>
+      </w:r>
+      <w:r>
+        <w:t xml:space="preserve"> and defining requirements </w:t>
+      </w:r>
+    </w:p>
+    <w:p>
+      <w:pPr>
+        <w:pStyle w:val="ListParagraph"/>
+        <w:numPr>
+          <w:ilvl w:val="0"/>
+          <w:numId w:val="22"/>
+        </w:numPr>
+      </w:pPr>
+      <w:r>
+        <w:t>Predictions as elementary brick</w:t>
+      </w:r>
+    </w:p>
+    <w:p>
+      <w:pPr>
+        <w:pStyle w:val="ListParagraph"/>
+        <w:numPr>
+          <w:ilvl w:val="0"/>
+          <w:numId w:val="22"/>
+        </w:numPr>
+      </w:pPr>
+      <w:r>
         <w:t>ROI analysis based on:</w:t>
       </w:r>
     </w:p>
@@ -3798,6 +4178,7 @@
         </w:numPr>
       </w:pPr>
       <w:r>
+        <w:lastRenderedPageBreak/>
         <w:t>Data required</w:t>
       </w:r>
     </w:p>
@@ -3810,7 +4191,6 @@
         </w:numPr>
       </w:pPr>
       <w:r>
-        <w:lastRenderedPageBreak/>
         <w:t>Computing resources</w:t>
       </w:r>
     </w:p>
@@ -3926,58 +4306,6 @@
     </w:sectPr>
   </w:body>
 </w:document>
-</file>
-
-<file path=word/comments.xml><?xml version="1.0" encoding="utf-8"?>
-<w:comments xmlns:wpc="http://schemas.microsoft.com/office/word/2010/wordprocessingCanvas" xmlns:cx="http://schemas.microsoft.com/office/drawing/2014/chartex" xmlns:cx1="http://schemas.microsoft.com/office/drawing/2015/9/8/chartex" xmlns:cx2="http://schemas.microsoft.com/office/drawing/2015/10/21/chartex" xmlns:cx3="http://schemas.microsoft.com/office/drawing/2016/5/9/chartex" xmlns:cx4="http://schemas.microsoft.com/office/drawing/2016/5/10/chartex" xmlns:cx5="http://schemas.microsoft.com/office/drawing/2016/5/11/chartex" xmlns:cx6="http://schemas.microsoft.com/office/drawing/2016/5/12/chartex" xmlns:cx7="http://schemas.microsoft.com/office/drawing/2016/5/13/chartex" xmlns:cx8="http://schemas.microsoft.com/office/drawing/2016/5/14/chartex" xmlns:mc="http://schemas.openxmlformats.org/markup-compatibility/2006" xmlns:aink="http://schemas.microsoft.com/office/drawing/2016/ink" xmlns:am3d="http://schemas.microsoft.com/office/drawing/2017/model3d" xmlns:o="urn:schemas-microsoft-com:office:office" xmlns:r="http://schemas.openxmlformats.org/officeDocument/2006/relationships" xmlns:m="http://schemas.openxmlformats.org/officeDocument/2006/math" xmlns:v="urn:schemas-microsoft-com:vml" xmlns:wp14="http://schemas.microsoft.com/office/word/2010/wordprocessingDrawing" xmlns:wp="http://schemas.openxmlformats.org/drawingml/2006/wordprocessingDrawing" xmlns:w10="urn:schemas-microsoft-com:office:word" xmlns:w="http://schemas.openxmlformats.org/wordprocessingml/2006/main" xmlns:w14="http://schemas.microsoft.com/office/word/2010/wordml" xmlns:w15="http://schemas.microsoft.com/office/word/2012/wordml" xmlns:w16cid="http://schemas.microsoft.com/office/word/2016/wordml/cid" xmlns:w16se="http://schemas.microsoft.com/office/word/2015/wordml/symex" xmlns:wpg="http://schemas.microsoft.com/office/word/2010/wordprocessingGroup" xmlns:wpi="http://schemas.microsoft.com/office/word/2010/wordprocessingInk" xmlns:wne="http://schemas.microsoft.com/office/word/2006/wordml" xmlns:wps="http://schemas.microsoft.com/office/word/2010/wordprocessingShape" mc:Ignorable="w14 w15 w16se w16cid wp14">
-  <w:comment w:id="1" w:author="Srdjan Krco" w:date="2018-10-29T08:57:00Z" w:initials="SK">
-    <w:p>
-      <w:pPr>
-        <w:pStyle w:val="CommentText"/>
-      </w:pPr>
-      <w:r>
-        <w:rPr>
-          <w:rStyle w:val="CommentReference"/>
-        </w:rPr>
-        <w:annotationRef/>
-      </w:r>
-      <w:r>
-        <w:t xml:space="preserve">We could use some camera based demos as these are rather visual and interesting. </w:t>
-      </w:r>
-    </w:p>
-    <w:p>
-      <w:pPr>
-        <w:pStyle w:val="CommentText"/>
-      </w:pPr>
-    </w:p>
-    <w:p>
-      <w:pPr>
-        <w:pStyle w:val="CommentText"/>
-      </w:pPr>
-      <w:r>
-        <w:t>For example w</w:t>
-      </w:r>
-      <w:r>
-        <w:t>e could use Azure cognitive services to train the system to recognize if the pa</w:t>
-      </w:r>
-      <w:r>
-        <w:t xml:space="preserve">rticipants are wearing a hat or to use new Sony microcontroller to recognize hand gestures.  </w:t>
-      </w:r>
-    </w:p>
-  </w:comment>
-</w:comments>
-</file>
-
-<file path=word/commentsExtended.xml><?xml version="1.0" encoding="utf-8"?>
-<w15:commentsEx xmlns:wpc="http://schemas.microsoft.com/office/word/2010/wordprocessingCanvas" xmlns:cx="http://schemas.microsoft.com/office/drawing/2014/chartex" xmlns:cx1="http://schemas.microsoft.com/office/drawing/2015/9/8/chartex" xmlns:cx2="http://schemas.microsoft.com/office/drawing/2015/10/21/chartex" xmlns:cx3="http://schemas.microsoft.com/office/drawing/2016/5/9/chartex" xmlns:cx4="http://schemas.microsoft.com/office/drawing/2016/5/10/chartex" xmlns:cx5="http://schemas.microsoft.com/office/drawing/2016/5/11/chartex" xmlns:cx6="http://schemas.microsoft.com/office/drawing/2016/5/12/chartex" xmlns:cx7="http://schemas.microsoft.com/office/drawing/2016/5/13/chartex" xmlns:cx8="http://schemas.microsoft.com/office/drawing/2016/5/14/chartex" xmlns:mc="http://schemas.openxmlformats.org/markup-compatibility/2006" xmlns:aink="http://schemas.microsoft.com/office/drawing/2016/ink" xmlns:am3d="http://schemas.microsoft.com/office/drawing/2017/model3d" xmlns:o="urn:schemas-microsoft-com:office:office" xmlns:r="http://schemas.openxmlformats.org/officeDocument/2006/relationships" xmlns:m="http://schemas.openxmlformats.org/officeDocument/2006/math" xmlns:v="urn:schemas-microsoft-com:vml" xmlns:wp14="http://schemas.microsoft.com/office/word/2010/wordprocessingDrawing" xmlns:wp="http://schemas.openxmlformats.org/drawingml/2006/wordprocessingDrawing" xmlns:w10="urn:schemas-microsoft-com:office:word" xmlns:w="http://schemas.openxmlformats.org/wordprocessingml/2006/main" xmlns:w14="http://schemas.microsoft.com/office/word/2010/wordml" xmlns:w15="http://schemas.microsoft.com/office/word/2012/wordml" xmlns:w16cid="http://schemas.microsoft.com/office/word/2016/wordml/cid" xmlns:w16se="http://schemas.microsoft.com/office/word/2015/wordml/symex" xmlns:wpg="http://schemas.microsoft.com/office/word/2010/wordprocessingGroup" xmlns:wpi="http://schemas.microsoft.com/office/word/2010/wordprocessingInk" xmlns:wne="http://schemas.microsoft.com/office/word/2006/wordml" xmlns:wps="http://schemas.microsoft.com/office/word/2010/wordprocessingShape" mc:Ignorable="w14 w15 w16se w16cid wp14">
-  <w15:commentEx w15:paraId="1D7E9DCC" w15:done="0"/>
-</w15:commentsEx>
-</file>
-
-<file path=word/commentsIds.xml><?xml version="1.0" encoding="utf-8"?>
-<w16cid:commentsIds xmlns:wpc="http://schemas.microsoft.com/office/word/2010/wordprocessingCanvas" xmlns:cx="http://schemas.microsoft.com/office/drawing/2014/chartex" xmlns:cx1="http://schemas.microsoft.com/office/drawing/2015/9/8/chartex" xmlns:cx2="http://schemas.microsoft.com/office/drawing/2015/10/21/chartex" xmlns:cx3="http://schemas.microsoft.com/office/drawing/2016/5/9/chartex" xmlns:cx4="http://schemas.microsoft.com/office/drawing/2016/5/10/chartex" xmlns:cx5="http://schemas.microsoft.com/office/drawing/2016/5/11/chartex" xmlns:cx6="http://schemas.microsoft.com/office/drawing/2016/5/12/chartex" xmlns:cx7="http://schemas.microsoft.com/office/drawing/2016/5/13/chartex" xmlns:cx8="http://schemas.microsoft.com/office/drawing/2016/5/14/chartex" xmlns:mc="http://schemas.openxmlformats.org/markup-compatibility/2006" xmlns:aink="http://schemas.microsoft.com/office/drawing/2016/ink" xmlns:am3d="http://schemas.microsoft.com/office/drawing/2017/model3d" xmlns:o="urn:schemas-microsoft-com:office:office" xmlns:r="http://schemas.openxmlformats.org/officeDocument/2006/relationships" xmlns:m="http://schemas.openxmlformats.org/officeDocument/2006/math" xmlns:v="urn:schemas-microsoft-com:vml" xmlns:wp14="http://schemas.microsoft.com/office/word/2010/wordprocessingDrawing" xmlns:wp="http://schemas.openxmlformats.org/drawingml/2006/wordprocessingDrawing" xmlns:w10="urn:schemas-microsoft-com:office:word" xmlns:w="http://schemas.openxmlformats.org/wordprocessingml/2006/main" xmlns:w14="http://schemas.microsoft.com/office/word/2010/wordml" xmlns:w15="http://schemas.microsoft.com/office/word/2012/wordml" xmlns:w16cid="http://schemas.microsoft.com/office/word/2016/wordml/cid" xmlns:w16se="http://schemas.microsoft.com/office/word/2015/wordml/symex" xmlns:wpg="http://schemas.microsoft.com/office/word/2010/wordprocessingGroup" xmlns:wpi="http://schemas.microsoft.com/office/word/2010/wordprocessingInk" xmlns:wne="http://schemas.microsoft.com/office/word/2006/wordml" xmlns:wps="http://schemas.microsoft.com/office/word/2010/wordprocessingShape" mc:Ignorable="w14 w15 w16se w16cid wp14">
-  <w16cid:commentId w16cid:paraId="1D7E9DCC" w16cid:durableId="1F814A00"/>
-</w16cid:commentsIds>
 </file>
 
 <file path=word/endnotes.xml><?xml version="1.0" encoding="utf-8"?>
@@ -6841,14 +7169,6 @@
     <w:abstractNumId w:val="12"/>
   </w:num>
 </w:numbering>
-</file>
-
-<file path=word/people.xml><?xml version="1.0" encoding="utf-8"?>
-<w15:people xmlns:wpc="http://schemas.microsoft.com/office/word/2010/wordprocessingCanvas" xmlns:cx="http://schemas.microsoft.com/office/drawing/2014/chartex" xmlns:cx1="http://schemas.microsoft.com/office/drawing/2015/9/8/chartex" xmlns:cx2="http://schemas.microsoft.com/office/drawing/2015/10/21/chartex" xmlns:cx3="http://schemas.microsoft.com/office/drawing/2016/5/9/chartex" xmlns:cx4="http://schemas.microsoft.com/office/drawing/2016/5/10/chartex" xmlns:cx5="http://schemas.microsoft.com/office/drawing/2016/5/11/chartex" xmlns:cx6="http://schemas.microsoft.com/office/drawing/2016/5/12/chartex" xmlns:cx7="http://schemas.microsoft.com/office/drawing/2016/5/13/chartex" xmlns:cx8="http://schemas.microsoft.com/office/drawing/2016/5/14/chartex" xmlns:mc="http://schemas.openxmlformats.org/markup-compatibility/2006" xmlns:aink="http://schemas.microsoft.com/office/drawing/2016/ink" xmlns:am3d="http://schemas.microsoft.com/office/drawing/2017/model3d" xmlns:o="urn:schemas-microsoft-com:office:office" xmlns:r="http://schemas.openxmlformats.org/officeDocument/2006/relationships" xmlns:m="http://schemas.openxmlformats.org/officeDocument/2006/math" xmlns:v="urn:schemas-microsoft-com:vml" xmlns:wp14="http://schemas.microsoft.com/office/word/2010/wordprocessingDrawing" xmlns:wp="http://schemas.openxmlformats.org/drawingml/2006/wordprocessingDrawing" xmlns:w10="urn:schemas-microsoft-com:office:word" xmlns:w="http://schemas.openxmlformats.org/wordprocessingml/2006/main" xmlns:w14="http://schemas.microsoft.com/office/word/2010/wordml" xmlns:w15="http://schemas.microsoft.com/office/word/2012/wordml" xmlns:w16cid="http://schemas.microsoft.com/office/word/2016/wordml/cid" xmlns:w16se="http://schemas.microsoft.com/office/word/2015/wordml/symex" xmlns:wpg="http://schemas.microsoft.com/office/word/2010/wordprocessingGroup" xmlns:wpi="http://schemas.microsoft.com/office/word/2010/wordprocessingInk" xmlns:wne="http://schemas.microsoft.com/office/word/2006/wordml" xmlns:wps="http://schemas.microsoft.com/office/word/2010/wordprocessingShape" mc:Ignorable="w14 w15 w16se w16cid wp14">
-  <w15:person w15:author="Srdjan Krco">
-    <w15:presenceInfo w15:providerId="None" w15:userId="Srdjan Krco"/>
-  </w15:person>
-</w15:people>
 </file>
 
 <file path=word/styles.xml><?xml version="1.0" encoding="utf-8"?>
@@ -7781,7 +8101,7 @@
 </file>
 
 <file path=customXml/itemProps1.xml><?xml version="1.0" encoding="utf-8"?>
-<ds:datastoreItem xmlns:ds="http://schemas.openxmlformats.org/officeDocument/2006/customXml" ds:itemID="{DEA47B7F-40A7-4FDC-8A1A-328A22614D92}">
+<ds:datastoreItem xmlns:ds="http://schemas.openxmlformats.org/officeDocument/2006/customXml" ds:itemID="{28CC68A1-CC0C-1743-8F2A-A840184804C7}">
   <ds:schemaRefs>
     <ds:schemaRef ds:uri="http://schemas.openxmlformats.org/officeDocument/2006/bibliography"/>
   </ds:schemaRefs>

</xml_diff>

<commit_message>
update open issues presentation
</commit_message>
<xml_diff>
--- a/draft-agenda-expanded-v2.docx
+++ b/draft-agenda-expanded-v2.docx
@@ -1772,7 +1772,17 @@
                 <w:bCs/>
                 <w:lang w:val="en-US"/>
               </w:rPr>
-              <w:t>the ethical implications of AI?</w:t>
+              <w:t>the ethical implica</w:t>
+            </w:r>
+            <w:bookmarkStart w:id="0" w:name="_GoBack"/>
+            <w:bookmarkEnd w:id="0"/>
+            <w:r>
+              <w:rPr>
+                <w:rFonts w:cstheme="minorHAnsi"/>
+                <w:bCs/>
+                <w:lang w:val="en-US"/>
+              </w:rPr>
+              <w:t>tions of AI?</w:t>
             </w:r>
           </w:p>
           <w:p>
@@ -1840,19 +1850,70 @@
                 <w:szCs w:val="22"/>
                 <w:lang w:val="en-US"/>
               </w:rPr>
+              <w:t xml:space="preserve">- </w:t>
+            </w:r>
+            <w:r>
+              <w:rPr>
+                <w:rFonts w:asciiTheme="minorHAnsi" w:hAnsiTheme="minorHAnsi" w:cstheme="minorHAnsi"/>
+                <w:bCs/>
+                <w:sz w:val="22"/>
+                <w:szCs w:val="22"/>
+                <w:lang w:val="en-US"/>
+              </w:rPr>
               <w:t>Open Issues in AI applications (FA)</w:t>
             </w:r>
           </w:p>
           <w:p>
             <w:pPr>
-              <w:pStyle w:val="ListParagraph"/>
-              <w:ind w:left="232"/>
+              <w:rPr>
+                <w:rFonts w:asciiTheme="minorHAnsi" w:hAnsiTheme="minorHAnsi" w:cstheme="minorHAnsi"/>
+                <w:bCs/>
+                <w:sz w:val="22"/>
+                <w:szCs w:val="22"/>
+                <w:lang w:val="en-US"/>
+              </w:rPr>
+            </w:pPr>
+          </w:p>
+          <w:p>
+            <w:pPr>
+              <w:rPr>
+                <w:rFonts w:asciiTheme="minorHAnsi" w:hAnsiTheme="minorHAnsi" w:cstheme="minorHAnsi"/>
+                <w:bCs/>
+                <w:sz w:val="22"/>
+                <w:szCs w:val="22"/>
+                <w:lang w:val="en-US"/>
+              </w:rPr>
+            </w:pPr>
+            <w:r>
+              <w:rPr>
+                <w:rFonts w:asciiTheme="minorHAnsi" w:hAnsiTheme="minorHAnsi" w:cstheme="minorHAnsi"/>
+                <w:bCs/>
+                <w:sz w:val="22"/>
+                <w:szCs w:val="22"/>
+                <w:lang w:val="en-US"/>
+              </w:rPr>
+              <w:t>[Working group exercise]</w:t>
+            </w:r>
+          </w:p>
+          <w:p>
+            <w:pPr>
               <w:rPr>
                 <w:rFonts w:cstheme="minorHAnsi"/>
                 <w:sz w:val="20"/>
                 <w:szCs w:val="20"/>
-              </w:rPr>
-            </w:pPr>
+                <w:lang w:val="en-US"/>
+              </w:rPr>
+            </w:pPr>
+            <w:r>
+              <w:rPr>
+                <w:rFonts w:asciiTheme="minorHAnsi" w:hAnsiTheme="minorHAnsi" w:cstheme="minorHAnsi"/>
+                <w:bCs/>
+                <w:sz w:val="22"/>
+                <w:szCs w:val="22"/>
+                <w:lang w:val="en-US"/>
+              </w:rPr>
+              <w:t>- The risk of replacement</w:t>
+            </w:r>
           </w:p>
         </w:tc>
         <w:tc>
@@ -4045,8 +4106,6 @@
       <w:r>
         <w:t>Movement detection</w:t>
       </w:r>
-      <w:bookmarkStart w:id="0" w:name="_GoBack"/>
-      <w:bookmarkEnd w:id="0"/>
     </w:p>
     <w:p>
       <w:pPr>
@@ -8101,7 +8160,7 @@
 </file>
 
 <file path=customXml/itemProps1.xml><?xml version="1.0" encoding="utf-8"?>
-<ds:datastoreItem xmlns:ds="http://schemas.openxmlformats.org/officeDocument/2006/customXml" ds:itemID="{28CC68A1-CC0C-1743-8F2A-A840184804C7}">
+<ds:datastoreItem xmlns:ds="http://schemas.openxmlformats.org/officeDocument/2006/customXml" ds:itemID="{24133824-040A-984E-9CA2-F878687EB879}">
   <ds:schemaRefs>
     <ds:schemaRef ds:uri="http://schemas.openxmlformats.org/officeDocument/2006/bibliography"/>
   </ds:schemaRefs>

</xml_diff>